<commit_message>
Day 1 landing page
</commit_message>
<xml_diff>
--- a/User Stories.docx
+++ b/User Stories.docx
@@ -713,7 +713,7 @@
         </w:rPr>
         <w:t> element, the email is submitted to a static page (use this mock URL: </w:t>
       </w:r>
-      <w:hyperlink r:id="rId4" w:history="1">
+      <w:hyperlink r:id="rId5" w:history="1">
         <w:r>
           <w:rPr>
             <w:rStyle w:val="Hyperlink"/>
@@ -826,11 +826,646 @@
     </w:p>
     <w:p>
       <w:pPr>
-        <w:rPr>
-          <w:lang w:val="en-NL"/>
-        </w:rPr>
-      </w:pPr>
-    </w:p>
+        <w:pStyle w:val="NormalWeb"/>
+        <w:rPr>
+          <w:rFonts w:ascii="Arial" w:hAnsi="Arial" w:cs="Arial"/>
+          <w:color w:val="1B1B32"/>
+          <w:sz w:val="27"/>
+          <w:szCs w:val="27"/>
+        </w:rPr>
+      </w:pPr>
+    </w:p>
+    <w:p>
+      <w:pPr>
+        <w:pStyle w:val="NormalWeb"/>
+        <w:rPr>
+          <w:rFonts w:ascii="Arial" w:hAnsi="Arial" w:cs="Arial"/>
+          <w:color w:val="1B1B32"/>
+          <w:sz w:val="27"/>
+          <w:szCs w:val="27"/>
+        </w:rPr>
+      </w:pPr>
+      <w:r>
+        <w:rPr>
+          <w:rFonts w:ascii="Arial" w:hAnsi="Arial" w:cs="Arial"/>
+          <w:color w:val="1B1B32"/>
+          <w:sz w:val="27"/>
+          <w:szCs w:val="27"/>
+        </w:rPr>
+        <w:lastRenderedPageBreak/>
+        <w:t xml:space="preserve">Hero image: </w:t>
+      </w:r>
+      <w:hyperlink r:id="rId6" w:history="1">
+        <w:r>
+          <w:rPr>
+            <w:rStyle w:val="Hyperlink"/>
+            <w:rFonts w:ascii="Arial" w:hAnsi="Arial" w:cs="Arial"/>
+            <w:sz w:val="27"/>
+            <w:szCs w:val="27"/>
+          </w:rPr>
+          <w:t>https://im</w:t>
+        </w:r>
+        <w:r>
+          <w:rPr>
+            <w:rStyle w:val="Hyperlink"/>
+            <w:rFonts w:ascii="Arial" w:hAnsi="Arial" w:cs="Arial"/>
+            <w:sz w:val="27"/>
+            <w:szCs w:val="27"/>
+          </w:rPr>
+          <w:t>a</w:t>
+        </w:r>
+        <w:r>
+          <w:rPr>
+            <w:rStyle w:val="Hyperlink"/>
+            <w:rFonts w:ascii="Arial" w:hAnsi="Arial" w:cs="Arial"/>
+            <w:sz w:val="27"/>
+            <w:szCs w:val="27"/>
+          </w:rPr>
+          <w:t>ges.unsplash.com/photo-1591303872989-2640dc28185b?ixid=MnwxMjA3fDB8MHxwaG90by1wYWdlfHx8fGVufDB8fHx8&amp;ixlib=rb-1.2.1&amp;auto=format&amp;fit=crop&amp;w=2636&amp;q=80</w:t>
+        </w:r>
+      </w:hyperlink>
+    </w:p>
+    <w:p>
+      <w:pPr>
+        <w:pStyle w:val="NormalWeb"/>
+        <w:rPr>
+          <w:rFonts w:ascii="Arial" w:hAnsi="Arial" w:cs="Arial"/>
+          <w:color w:val="1B1B32"/>
+          <w:sz w:val="27"/>
+          <w:szCs w:val="27"/>
+        </w:rPr>
+      </w:pPr>
+      <w:r>
+        <w:rPr>
+          <w:rFonts w:ascii="Arial" w:hAnsi="Arial" w:cs="Arial"/>
+          <w:color w:val="1B1B32"/>
+          <w:sz w:val="27"/>
+          <w:szCs w:val="27"/>
+        </w:rPr>
+        <w:t xml:space="preserve">inland </w:t>
+      </w:r>
+      <w:hyperlink r:id="rId7" w:history="1">
+        <w:r>
+          <w:rPr>
+            <w:rStyle w:val="Hyperlink"/>
+            <w:rFonts w:ascii="Arial" w:hAnsi="Arial" w:cs="Arial"/>
+            <w:sz w:val="27"/>
+            <w:szCs w:val="27"/>
+          </w:rPr>
+          <w:t>https://images.unsplash.com/photo-1603955389958-8ab4c2025b71?ixid=MnwxMjA3fDB8MHxwaG90by1wYWdlfHx8fGVufDB8fHx8&amp;ixlib=rb-1.2.1&amp;auto=format&amp;fit=crop&amp;w=1650&amp;q=80</w:t>
+        </w:r>
+      </w:hyperlink>
+    </w:p>
+    <w:p>
+      <w:pPr>
+        <w:pStyle w:val="NormalWeb"/>
+        <w:rPr>
+          <w:rFonts w:ascii="Arial" w:hAnsi="Arial" w:cs="Arial"/>
+          <w:color w:val="1B1B32"/>
+          <w:sz w:val="27"/>
+          <w:szCs w:val="27"/>
+        </w:rPr>
+      </w:pPr>
+    </w:p>
+    <w:p>
+      <w:pPr>
+        <w:pStyle w:val="NormalWeb"/>
+        <w:rPr>
+          <w:rFonts w:ascii="Arial" w:hAnsi="Arial" w:cs="Arial"/>
+          <w:color w:val="1B1B32"/>
+          <w:sz w:val="27"/>
+          <w:szCs w:val="27"/>
+          <w:lang w:val="en-US"/>
+        </w:rPr>
+      </w:pPr>
+      <w:r>
+        <w:rPr>
+          <w:rFonts w:ascii="Arial" w:hAnsi="Arial" w:cs="Arial"/>
+          <w:color w:val="1B1B32"/>
+          <w:sz w:val="27"/>
+          <w:szCs w:val="27"/>
+        </w:rPr>
+        <w:t>co</w:t>
+      </w:r>
+      <w:proofErr w:type="spellStart"/>
+      <w:r>
+        <w:rPr>
+          <w:rFonts w:ascii="Arial" w:hAnsi="Arial" w:cs="Arial"/>
+          <w:color w:val="1B1B32"/>
+          <w:sz w:val="27"/>
+          <w:szCs w:val="27"/>
+          <w:lang w:val="en-GB"/>
+        </w:rPr>
+        <w:t>ast</w:t>
+      </w:r>
+      <w:proofErr w:type="spellEnd"/>
+      <w:r>
+        <w:rPr>
+          <w:rFonts w:ascii="Arial" w:hAnsi="Arial" w:cs="Arial"/>
+          <w:color w:val="1B1B32"/>
+          <w:sz w:val="27"/>
+          <w:szCs w:val="27"/>
+        </w:rPr>
+        <w:t xml:space="preserve"> </w:t>
+      </w:r>
+      <w:hyperlink r:id="rId8" w:history="1">
+        <w:r>
+          <w:rPr>
+            <w:rStyle w:val="Hyperlink"/>
+            <w:rFonts w:ascii="Arial" w:hAnsi="Arial" w:cs="Arial"/>
+            <w:sz w:val="27"/>
+            <w:szCs w:val="27"/>
+          </w:rPr>
+          <w:t>https://images.unsplash.com/photo-1575677935416-510b781932af?ixid=MnwxMjA3fDB8MHxwaG90by1wYWdlfHx8fGVufDB8fHx8&amp;ixlib=rb-1.2.1&amp;auto=format&amp;fit=crop&amp;w=1650&amp;q=80</w:t>
+        </w:r>
+      </w:hyperlink>
+    </w:p>
+    <w:p>
+      <w:pPr>
+        <w:pStyle w:val="NormalWeb"/>
+        <w:rPr>
+          <w:rFonts w:ascii="Arial" w:hAnsi="Arial" w:cs="Arial"/>
+          <w:color w:val="1B1B32"/>
+          <w:sz w:val="27"/>
+          <w:szCs w:val="27"/>
+          <w:lang w:val="en-US"/>
+        </w:rPr>
+      </w:pPr>
+    </w:p>
+    <w:p>
+      <w:pPr>
+        <w:pStyle w:val="NormalWeb"/>
+        <w:rPr>
+          <w:rFonts w:ascii="Arial" w:hAnsi="Arial" w:cs="Arial"/>
+          <w:color w:val="1B1B32"/>
+          <w:sz w:val="27"/>
+          <w:szCs w:val="27"/>
+          <w:lang w:val="de-DE"/>
+        </w:rPr>
+      </w:pPr>
+      <w:proofErr w:type="spellStart"/>
+      <w:r>
+        <w:rPr>
+          <w:rFonts w:ascii="Arial" w:hAnsi="Arial" w:cs="Arial"/>
+          <w:color w:val="1B1B32"/>
+          <w:sz w:val="27"/>
+          <w:szCs w:val="27"/>
+          <w:lang w:val="de-DE"/>
+        </w:rPr>
+        <w:t>wine</w:t>
+      </w:r>
+      <w:proofErr w:type="spellEnd"/>
+      <w:r>
+        <w:rPr>
+          <w:rFonts w:ascii="Arial" w:hAnsi="Arial" w:cs="Arial"/>
+          <w:color w:val="1B1B32"/>
+          <w:sz w:val="27"/>
+          <w:szCs w:val="27"/>
+          <w:lang w:val="de-DE"/>
+        </w:rPr>
+        <w:t xml:space="preserve"> </w:t>
+      </w:r>
+      <w:r>
+        <w:rPr>
+          <w:rFonts w:ascii="Arial" w:hAnsi="Arial" w:cs="Arial"/>
+          <w:color w:val="1B1B32"/>
+          <w:sz w:val="27"/>
+          <w:szCs w:val="27"/>
+          <w:lang w:val="de-DE"/>
+        </w:rPr>
+        <w:t>https://images.unsplash.com/photo-1612786250930-1f7b380eb991?ixlib=rb-1.2.1&amp;ixid=MnwxMjA3fDB8MHxwaG90by1wYWdlfHx8fGVufDB8fHx8&amp;auto=format&amp;fit=crop&amp;w=1650&amp;q=80</w:t>
+      </w:r>
+    </w:p>
+    <w:p>
+      <w:pPr>
+        <w:pStyle w:val="NormalWeb"/>
+        <w:rPr>
+          <w:rFonts w:ascii="Arial" w:hAnsi="Arial" w:cs="Arial"/>
+          <w:color w:val="1B1B32"/>
+          <w:sz w:val="27"/>
+          <w:szCs w:val="27"/>
+        </w:rPr>
+      </w:pPr>
+    </w:p>
+    <w:p>
+      <w:pPr>
+        <w:pStyle w:val="NormalWeb"/>
+        <w:rPr>
+          <w:rFonts w:ascii="Arial" w:hAnsi="Arial" w:cs="Arial"/>
+          <w:color w:val="1B1B32"/>
+          <w:sz w:val="27"/>
+          <w:szCs w:val="27"/>
+          <w:lang w:val="en-GB"/>
+        </w:rPr>
+      </w:pPr>
+      <w:proofErr w:type="spellStart"/>
+      <w:r>
+        <w:rPr>
+          <w:rFonts w:ascii="Arial" w:hAnsi="Arial" w:cs="Arial"/>
+          <w:color w:val="1B1B32"/>
+          <w:sz w:val="27"/>
+          <w:szCs w:val="27"/>
+          <w:lang w:val="en-GB"/>
+        </w:rPr>
+        <w:t>Color</w:t>
+      </w:r>
+      <w:proofErr w:type="spellEnd"/>
+      <w:r>
+        <w:rPr>
+          <w:rFonts w:ascii="Arial" w:hAnsi="Arial" w:cs="Arial"/>
+          <w:color w:val="1B1B32"/>
+          <w:sz w:val="27"/>
+          <w:szCs w:val="27"/>
+          <w:lang w:val="en-GB"/>
+        </w:rPr>
+        <w:t xml:space="preserve"> </w:t>
+      </w:r>
+      <w:proofErr w:type="spellStart"/>
+      <w:r>
+        <w:rPr>
+          <w:rFonts w:ascii="Arial" w:hAnsi="Arial" w:cs="Arial"/>
+          <w:color w:val="1B1B32"/>
+          <w:sz w:val="27"/>
+          <w:szCs w:val="27"/>
+          <w:lang w:val="en-GB"/>
+        </w:rPr>
+        <w:t>Pallette</w:t>
+      </w:r>
+      <w:proofErr w:type="spellEnd"/>
+      <w:r>
+        <w:rPr>
+          <w:rFonts w:ascii="Arial" w:hAnsi="Arial" w:cs="Arial"/>
+          <w:color w:val="1B1B32"/>
+          <w:sz w:val="27"/>
+          <w:szCs w:val="27"/>
+          <w:lang w:val="en-GB"/>
+        </w:rPr>
+        <w:t>:</w:t>
+      </w:r>
+    </w:p>
+    <w:p>
+      <w:pPr>
+        <w:numPr>
+          <w:ilvl w:val="0"/>
+          <w:numId w:val="1"/>
+        </w:numPr>
+        <w:shd w:val="clear" w:color="auto" w:fill="FFFFFF"/>
+        <w:spacing w:before="100" w:beforeAutospacing="1" w:after="100" w:afterAutospacing="1" w:line="240" w:lineRule="auto"/>
+        <w:ind w:left="1320"/>
+        <w:rPr>
+          <w:rFonts w:ascii="Arial" w:eastAsia="Times New Roman" w:hAnsi="Arial" w:cs="Arial"/>
+          <w:color w:val="222222"/>
+          <w:spacing w:val="18"/>
+          <w:sz w:val="27"/>
+          <w:szCs w:val="27"/>
+          <w:lang w:val="en-NL" w:eastAsia="en-NL"/>
+        </w:rPr>
+      </w:pPr>
+      <w:r>
+        <w:rPr>
+          <w:rFonts w:ascii="Arial" w:eastAsia="Times New Roman" w:hAnsi="Arial" w:cs="Arial"/>
+          <w:color w:val="222222"/>
+          <w:spacing w:val="18"/>
+          <w:sz w:val="27"/>
+          <w:szCs w:val="27"/>
+          <w:lang w:val="en-NL" w:eastAsia="en-NL"/>
+        </w:rPr>
+        <w:t>Dark Magic Blue – #222222</w:t>
+      </w:r>
+    </w:p>
+    <w:p>
+      <w:pPr>
+        <w:numPr>
+          <w:ilvl w:val="0"/>
+          <w:numId w:val="1"/>
+        </w:numPr>
+        <w:shd w:val="clear" w:color="auto" w:fill="FFFFFF"/>
+        <w:spacing w:before="100" w:beforeAutospacing="1" w:after="100" w:afterAutospacing="1" w:line="240" w:lineRule="auto"/>
+        <w:ind w:left="1320"/>
+        <w:rPr>
+          <w:rFonts w:ascii="Arial" w:eastAsia="Times New Roman" w:hAnsi="Arial" w:cs="Arial"/>
+          <w:color w:val="222222"/>
+          <w:spacing w:val="18"/>
+          <w:sz w:val="27"/>
+          <w:szCs w:val="27"/>
+          <w:lang w:val="en-NL" w:eastAsia="en-NL"/>
+        </w:rPr>
+      </w:pPr>
+      <w:r>
+        <w:rPr>
+          <w:rFonts w:ascii="Arial" w:eastAsia="Times New Roman" w:hAnsi="Arial" w:cs="Arial"/>
+          <w:color w:val="222222"/>
+          <w:spacing w:val="18"/>
+          <w:sz w:val="27"/>
+          <w:szCs w:val="27"/>
+          <w:lang w:val="en-NL" w:eastAsia="en-NL"/>
+        </w:rPr>
+        <w:t>Tamarillo Red – #891F11</w:t>
+      </w:r>
+    </w:p>
+    <w:p>
+      <w:pPr>
+        <w:numPr>
+          <w:ilvl w:val="0"/>
+          <w:numId w:val="1"/>
+        </w:numPr>
+        <w:shd w:val="clear" w:color="auto" w:fill="FFFFFF"/>
+        <w:spacing w:before="100" w:beforeAutospacing="1" w:after="100" w:afterAutospacing="1" w:line="240" w:lineRule="auto"/>
+        <w:ind w:left="1320"/>
+        <w:rPr>
+          <w:rFonts w:ascii="Arial" w:eastAsia="Times New Roman" w:hAnsi="Arial" w:cs="Arial"/>
+          <w:color w:val="222222"/>
+          <w:spacing w:val="18"/>
+          <w:sz w:val="27"/>
+          <w:szCs w:val="27"/>
+          <w:lang w:val="en-NL" w:eastAsia="en-NL"/>
+        </w:rPr>
+      </w:pPr>
+      <w:r>
+        <w:rPr>
+          <w:rFonts w:ascii="Arial" w:eastAsia="Times New Roman" w:hAnsi="Arial" w:cs="Arial"/>
+          <w:color w:val="222222"/>
+          <w:spacing w:val="18"/>
+          <w:sz w:val="27"/>
+          <w:szCs w:val="27"/>
+          <w:lang w:val="en-NL" w:eastAsia="en-NL"/>
+        </w:rPr>
+        <w:t>Orange Spray – #FE940A</w:t>
+      </w:r>
+    </w:p>
+    <w:p>
+      <w:pPr>
+        <w:numPr>
+          <w:ilvl w:val="0"/>
+          <w:numId w:val="1"/>
+        </w:numPr>
+        <w:shd w:val="clear" w:color="auto" w:fill="FFFFFF"/>
+        <w:spacing w:before="100" w:beforeAutospacing="1" w:after="100" w:afterAutospacing="1" w:line="240" w:lineRule="auto"/>
+        <w:ind w:left="1320"/>
+        <w:rPr>
+          <w:rFonts w:ascii="Arial" w:eastAsia="Times New Roman" w:hAnsi="Arial" w:cs="Arial"/>
+          <w:color w:val="222222"/>
+          <w:spacing w:val="18"/>
+          <w:sz w:val="27"/>
+          <w:szCs w:val="27"/>
+          <w:lang w:val="en-NL" w:eastAsia="en-NL"/>
+        </w:rPr>
+      </w:pPr>
+      <w:r>
+        <w:rPr>
+          <w:rFonts w:ascii="Arial" w:eastAsia="Times New Roman" w:hAnsi="Arial" w:cs="Arial"/>
+          <w:color w:val="222222"/>
+          <w:spacing w:val="18"/>
+          <w:sz w:val="27"/>
+          <w:szCs w:val="27"/>
+          <w:lang w:val="en-NL" w:eastAsia="en-NL"/>
+        </w:rPr>
+        <w:t>Lemon Pie – #FDE24D</w:t>
+      </w:r>
+    </w:p>
+    <w:p>
+      <w:pPr>
+        <w:numPr>
+          <w:ilvl w:val="0"/>
+          <w:numId w:val="1"/>
+        </w:numPr>
+        <w:shd w:val="clear" w:color="auto" w:fill="FFFFFF"/>
+        <w:spacing w:before="100" w:beforeAutospacing="1" w:after="100" w:afterAutospacing="1" w:line="240" w:lineRule="auto"/>
+        <w:ind w:left="1320"/>
+        <w:rPr>
+          <w:rFonts w:ascii="Arial" w:eastAsia="Times New Roman" w:hAnsi="Arial" w:cs="Arial"/>
+          <w:color w:val="222222"/>
+          <w:spacing w:val="18"/>
+          <w:sz w:val="27"/>
+          <w:szCs w:val="27"/>
+          <w:lang w:val="en-NL" w:eastAsia="en-NL"/>
+        </w:rPr>
+      </w:pPr>
+      <w:r>
+        <w:rPr>
+          <w:rFonts w:ascii="Arial" w:eastAsia="Times New Roman" w:hAnsi="Arial" w:cs="Arial"/>
+          <w:color w:val="222222"/>
+          <w:spacing w:val="18"/>
+          <w:sz w:val="27"/>
+          <w:szCs w:val="27"/>
+          <w:lang w:val="en-NL" w:eastAsia="en-NL"/>
+        </w:rPr>
+        <w:t>Empire Blue – #3A77C7</w:t>
+      </w:r>
+    </w:p>
+    <w:p>
+      <w:pPr>
+        <w:pStyle w:val="NormalWeb"/>
+        <w:rPr>
+          <w:rFonts w:ascii="Courier New" w:hAnsi="Courier New" w:cs="Courier New"/>
+          <w:color w:val="3C4043"/>
+          <w:spacing w:val="5"/>
+          <w:sz w:val="18"/>
+          <w:szCs w:val="18"/>
+          <w:shd w:val="clear" w:color="auto" w:fill="F1F3F4"/>
+        </w:rPr>
+      </w:pPr>
+      <w:r>
+        <w:rPr>
+          <w:rFonts w:ascii="Courier New" w:hAnsi="Courier New" w:cs="Courier New"/>
+          <w:color w:val="3C4043"/>
+          <w:spacing w:val="5"/>
+          <w:sz w:val="18"/>
+          <w:szCs w:val="18"/>
+          <w:shd w:val="clear" w:color="auto" w:fill="F1F3F4"/>
+        </w:rPr>
+        <w:t>&lt;style&gt;</w:t>
+      </w:r>
+      <w:r>
+        <w:rPr>
+          <w:rFonts w:ascii="Courier New" w:hAnsi="Courier New" w:cs="Courier New"/>
+          <w:color w:val="3C4043"/>
+          <w:spacing w:val="5"/>
+          <w:sz w:val="18"/>
+          <w:szCs w:val="18"/>
+        </w:rPr>
+        <w:br/>
+      </w:r>
+      <w:r>
+        <w:rPr>
+          <w:rFonts w:ascii="Courier New" w:hAnsi="Courier New" w:cs="Courier New"/>
+          <w:color w:val="3C4043"/>
+          <w:spacing w:val="5"/>
+          <w:sz w:val="18"/>
+          <w:szCs w:val="18"/>
+          <w:shd w:val="clear" w:color="auto" w:fill="F1F3F4"/>
+        </w:rPr>
+        <w:t>@import url('https://fonts.googleapis.com/css2?</w:t>
+      </w:r>
+      <w:r>
+        <w:rPr>
+          <w:rStyle w:val="ng-star-inserted"/>
+          <w:rFonts w:ascii="Courier New" w:hAnsi="Courier New" w:cs="Courier New"/>
+          <w:color w:val="3C4043"/>
+          <w:spacing w:val="5"/>
+          <w:sz w:val="18"/>
+          <w:szCs w:val="18"/>
+          <w:bdr w:val="none" w:sz="0" w:space="0" w:color="auto" w:frame="1"/>
+        </w:rPr>
+        <w:t>family=</w:t>
+      </w:r>
+      <w:r>
+        <w:rPr>
+          <w:rStyle w:val="draweremphasized-code"/>
+          <w:rFonts w:ascii="inherit" w:hAnsi="inherit"/>
+          <w:b/>
+          <w:bCs/>
+          <w:color w:val="3C4043"/>
+          <w:spacing w:val="5"/>
+          <w:sz w:val="18"/>
+          <w:szCs w:val="18"/>
+          <w:bdr w:val="none" w:sz="0" w:space="0" w:color="auto" w:frame="1"/>
+        </w:rPr>
+        <w:t>Rubik:ital,wght@0,400;1,600</w:t>
+      </w:r>
+      <w:r>
+        <w:rPr>
+          <w:rStyle w:val="ng-star-inserted"/>
+          <w:rFonts w:ascii="Courier New" w:hAnsi="Courier New" w:cs="Courier New"/>
+          <w:color w:val="3C4043"/>
+          <w:spacing w:val="5"/>
+          <w:sz w:val="18"/>
+          <w:szCs w:val="18"/>
+          <w:bdr w:val="none" w:sz="0" w:space="0" w:color="auto" w:frame="1"/>
+        </w:rPr>
+        <w:t>&amp;</w:t>
+      </w:r>
+      <w:r>
+        <w:rPr>
+          <w:rFonts w:ascii="Courier New" w:hAnsi="Courier New" w:cs="Courier New"/>
+          <w:color w:val="3C4043"/>
+          <w:spacing w:val="5"/>
+          <w:sz w:val="18"/>
+          <w:szCs w:val="18"/>
+          <w:shd w:val="clear" w:color="auto" w:fill="F1F3F4"/>
+        </w:rPr>
+        <w:t>display=swap');</w:t>
+      </w:r>
+      <w:r>
+        <w:rPr>
+          <w:rFonts w:ascii="Courier New" w:hAnsi="Courier New" w:cs="Courier New"/>
+          <w:color w:val="3C4043"/>
+          <w:spacing w:val="5"/>
+          <w:sz w:val="18"/>
+          <w:szCs w:val="18"/>
+        </w:rPr>
+        <w:br/>
+      </w:r>
+      <w:r>
+        <w:rPr>
+          <w:rFonts w:ascii="Courier New" w:hAnsi="Courier New" w:cs="Courier New"/>
+          <w:color w:val="3C4043"/>
+          <w:spacing w:val="5"/>
+          <w:sz w:val="18"/>
+          <w:szCs w:val="18"/>
+          <w:shd w:val="clear" w:color="auto" w:fill="F1F3F4"/>
+        </w:rPr>
+        <w:t>&lt;/style&gt;</w:t>
+      </w:r>
+    </w:p>
+    <w:p>
+      <w:pPr>
+        <w:pStyle w:val="NormalWeb"/>
+        <w:rPr>
+          <w:rFonts w:ascii="Courier New" w:hAnsi="Courier New" w:cs="Courier New"/>
+          <w:color w:val="3C4043"/>
+          <w:spacing w:val="5"/>
+          <w:sz w:val="18"/>
+          <w:szCs w:val="18"/>
+          <w:shd w:val="clear" w:color="auto" w:fill="F1F3F4"/>
+        </w:rPr>
+      </w:pPr>
+    </w:p>
+    <w:p>
+      <w:pPr>
+        <w:numPr>
+          <w:ilvl w:val="0"/>
+          <w:numId w:val="2"/>
+        </w:numPr>
+        <w:spacing w:after="0" w:line="240" w:lineRule="auto"/>
+        <w:textAlignment w:val="baseline"/>
+        <w:rPr>
+          <w:rFonts w:ascii="Courier New" w:eastAsia="Times New Roman" w:hAnsi="Courier New" w:cs="Courier New"/>
+          <w:color w:val="3C4043"/>
+          <w:spacing w:val="5"/>
+          <w:sz w:val="18"/>
+          <w:szCs w:val="18"/>
+          <w:lang w:val="en-NL" w:eastAsia="en-NL"/>
+        </w:rPr>
+      </w:pPr>
+      <w:r>
+        <w:rPr>
+          <w:rFonts w:ascii="Courier New" w:eastAsia="Times New Roman" w:hAnsi="Courier New" w:cs="Courier New"/>
+          <w:color w:val="3C4043"/>
+          <w:spacing w:val="5"/>
+          <w:sz w:val="18"/>
+          <w:szCs w:val="18"/>
+          <w:lang w:val="en-NL" w:eastAsia="en-NL"/>
+        </w:rPr>
+        <w:t>font-family: 'Rubik', sans-serif;</w:t>
+      </w:r>
+    </w:p>
+    <w:p>
+      <w:pPr>
+        <w:pStyle w:val="NormalWeb"/>
+        <w:rPr>
+          <w:rFonts w:ascii="Arial" w:hAnsi="Arial" w:cs="Arial"/>
+          <w:color w:val="1B1B32"/>
+          <w:sz w:val="27"/>
+          <w:szCs w:val="27"/>
+          <w:lang w:val="en-GB"/>
+        </w:rPr>
+      </w:pPr>
+      <w:r>
+        <w:rPr>
+          <w:rFonts w:ascii="Arial" w:hAnsi="Arial" w:cs="Arial"/>
+          <w:color w:val="1B1B32"/>
+          <w:sz w:val="27"/>
+          <w:szCs w:val="27"/>
+          <w:lang w:val="en-GB"/>
+        </w:rPr>
+        <w:t>learn more about Africa</w:t>
+      </w:r>
+    </w:p>
+    <w:p>
+      <w:pPr>
+        <w:pStyle w:val="NormalWeb"/>
+        <w:rPr>
+          <w:rFonts w:ascii="Arial" w:hAnsi="Arial" w:cs="Arial"/>
+          <w:color w:val="1B1B32"/>
+          <w:sz w:val="27"/>
+          <w:szCs w:val="27"/>
+          <w:lang w:val="en-GB"/>
+        </w:rPr>
+      </w:pPr>
+      <w:r>
+        <w:rPr>
+          <w:rFonts w:ascii="Arial" w:hAnsi="Arial" w:cs="Arial"/>
+          <w:color w:val="1B1B32"/>
+          <w:sz w:val="27"/>
+          <w:szCs w:val="27"/>
+          <w:lang w:val="en-GB"/>
+        </w:rPr>
+        <w:t>https://www.youtube.com/watch?v=Yx28Vfq6S2E</w:t>
+      </w:r>
+    </w:p>
+    <w:p>
+      <w:pPr>
+        <w:pStyle w:val="NormalWeb"/>
+        <w:rPr>
+          <w:rFonts w:ascii="Arial" w:hAnsi="Arial" w:cs="Arial"/>
+          <w:color w:val="1B1B32"/>
+          <w:sz w:val="27"/>
+          <w:szCs w:val="27"/>
+        </w:rPr>
+      </w:pPr>
+    </w:p>
+    <w:p/>
     <w:sectPr>
       <w:pgSz w:w="11906" w:h="16838"/>
       <w:pgMar w:top="1440" w:right="1440" w:bottom="1440" w:left="1440" w:header="720" w:footer="720" w:gutter="0"/>
@@ -839,6 +1474,279 @@
     </w:sectPr>
   </w:body>
 </w:document>
+</file>
+
+<file path=word/numbering.xml><?xml version="1.0" encoding="utf-8"?>
+<w:numbering xmlns:wpc="http://schemas.microsoft.com/office/word/2010/wordprocessingCanvas" xmlns:cx="http://schemas.microsoft.com/office/drawing/2014/chartex" xmlns:cx1="http://schemas.microsoft.com/office/drawing/2015/9/8/chartex" xmlns:cx2="http://schemas.microsoft.com/office/drawing/2015/10/21/chartex" xmlns:cx3="http://schemas.microsoft.com/office/drawing/2016/5/9/chartex" xmlns:cx4="http://schemas.microsoft.com/office/drawing/2016/5/10/chartex" xmlns:cx5="http://schemas.microsoft.com/office/drawing/2016/5/11/chartex" xmlns:cx6="http://schemas.microsoft.com/office/drawing/2016/5/12/chartex" xmlns:cx7="http://schemas.microsoft.com/office/drawing/2016/5/13/chartex" xmlns:cx8="http://schemas.microsoft.com/office/drawing/2016/5/14/chartex" xmlns:mc="http://schemas.openxmlformats.org/markup-compatibility/2006" xmlns:aink="http://schemas.microsoft.com/office/drawing/2016/ink" xmlns:am3d="http://schemas.microsoft.com/office/drawing/2017/model3d" xmlns:o="urn:schemas-microsoft-com:office:office" xmlns:r="http://schemas.openxmlformats.org/officeDocument/2006/relationships" xmlns:m="http://schemas.openxmlformats.org/officeDocument/2006/math" xmlns:v="urn:schemas-microsoft-com:vml" xmlns:wp14="http://schemas.microsoft.com/office/word/2010/wordprocessingDrawing" xmlns:wp="http://schemas.openxmlformats.org/drawingml/2006/wordprocessingDrawing" xmlns:w10="urn:schemas-microsoft-com:office:word" xmlns:w="http://schemas.openxmlformats.org/wordprocessingml/2006/main" xmlns:w14="http://schemas.microsoft.com/office/word/2010/wordml" xmlns:w15="http://schemas.microsoft.com/office/word/2012/wordml" xmlns:w16cex="http://schemas.microsoft.com/office/word/2018/wordml/cex" xmlns:w16cid="http://schemas.microsoft.com/office/word/2016/wordml/cid" xmlns:w16="http://schemas.microsoft.com/office/word/2018/wordml" xmlns:w16sdtdh="http://schemas.microsoft.com/office/word/2020/wordml/sdtdatahash" xmlns:w16se="http://schemas.microsoft.com/office/word/2015/wordml/symex" xmlns:wpg="http://schemas.microsoft.com/office/word/2010/wordprocessingGroup" xmlns:wpi="http://schemas.microsoft.com/office/word/2010/wordprocessingInk" xmlns:wne="http://schemas.microsoft.com/office/word/2006/wordml" xmlns:wps="http://schemas.microsoft.com/office/word/2010/wordprocessingShape" mc:Ignorable="w14 w15 w16se w16cid w16 w16cex w16sdtdh wp14">
+  <w:abstractNum w:abstractNumId="0" w15:restartNumberingAfterBreak="0">
+    <w:nsid w:val="1FE54573"/>
+    <w:multiLevelType w:val="multilevel"/>
+    <w:tmpl w:val="185033A8"/>
+    <w:lvl w:ilvl="0">
+      <w:start w:val="1"/>
+      <w:numFmt w:val="decimal"/>
+      <w:lvlText w:val="%1."/>
+      <w:lvlJc w:val="left"/>
+      <w:pPr>
+        <w:tabs>
+          <w:tab w:val="num" w:pos="720"/>
+        </w:tabs>
+        <w:ind w:left="720" w:hanging="360"/>
+      </w:pPr>
+    </w:lvl>
+    <w:lvl w:ilvl="1" w:tentative="1">
+      <w:start w:val="1"/>
+      <w:numFmt w:val="decimal"/>
+      <w:lvlText w:val="%2."/>
+      <w:lvlJc w:val="left"/>
+      <w:pPr>
+        <w:tabs>
+          <w:tab w:val="num" w:pos="1440"/>
+        </w:tabs>
+        <w:ind w:left="1440" w:hanging="360"/>
+      </w:pPr>
+    </w:lvl>
+    <w:lvl w:ilvl="2" w:tentative="1">
+      <w:start w:val="1"/>
+      <w:numFmt w:val="decimal"/>
+      <w:lvlText w:val="%3."/>
+      <w:lvlJc w:val="left"/>
+      <w:pPr>
+        <w:tabs>
+          <w:tab w:val="num" w:pos="2160"/>
+        </w:tabs>
+        <w:ind w:left="2160" w:hanging="360"/>
+      </w:pPr>
+    </w:lvl>
+    <w:lvl w:ilvl="3" w:tentative="1">
+      <w:start w:val="1"/>
+      <w:numFmt w:val="decimal"/>
+      <w:lvlText w:val="%4."/>
+      <w:lvlJc w:val="left"/>
+      <w:pPr>
+        <w:tabs>
+          <w:tab w:val="num" w:pos="2880"/>
+        </w:tabs>
+        <w:ind w:left="2880" w:hanging="360"/>
+      </w:pPr>
+    </w:lvl>
+    <w:lvl w:ilvl="4" w:tentative="1">
+      <w:start w:val="1"/>
+      <w:numFmt w:val="decimal"/>
+      <w:lvlText w:val="%5."/>
+      <w:lvlJc w:val="left"/>
+      <w:pPr>
+        <w:tabs>
+          <w:tab w:val="num" w:pos="3600"/>
+        </w:tabs>
+        <w:ind w:left="3600" w:hanging="360"/>
+      </w:pPr>
+    </w:lvl>
+    <w:lvl w:ilvl="5" w:tentative="1">
+      <w:start w:val="1"/>
+      <w:numFmt w:val="decimal"/>
+      <w:lvlText w:val="%6."/>
+      <w:lvlJc w:val="left"/>
+      <w:pPr>
+        <w:tabs>
+          <w:tab w:val="num" w:pos="4320"/>
+        </w:tabs>
+        <w:ind w:left="4320" w:hanging="360"/>
+      </w:pPr>
+    </w:lvl>
+    <w:lvl w:ilvl="6" w:tentative="1">
+      <w:start w:val="1"/>
+      <w:numFmt w:val="decimal"/>
+      <w:lvlText w:val="%7."/>
+      <w:lvlJc w:val="left"/>
+      <w:pPr>
+        <w:tabs>
+          <w:tab w:val="num" w:pos="5040"/>
+        </w:tabs>
+        <w:ind w:left="5040" w:hanging="360"/>
+      </w:pPr>
+    </w:lvl>
+    <w:lvl w:ilvl="7" w:tentative="1">
+      <w:start w:val="1"/>
+      <w:numFmt w:val="decimal"/>
+      <w:lvlText w:val="%8."/>
+      <w:lvlJc w:val="left"/>
+      <w:pPr>
+        <w:tabs>
+          <w:tab w:val="num" w:pos="5760"/>
+        </w:tabs>
+        <w:ind w:left="5760" w:hanging="360"/>
+      </w:pPr>
+    </w:lvl>
+    <w:lvl w:ilvl="8" w:tentative="1">
+      <w:start w:val="1"/>
+      <w:numFmt w:val="decimal"/>
+      <w:lvlText w:val="%9."/>
+      <w:lvlJc w:val="left"/>
+      <w:pPr>
+        <w:tabs>
+          <w:tab w:val="num" w:pos="6480"/>
+        </w:tabs>
+        <w:ind w:left="6480" w:hanging="360"/>
+      </w:pPr>
+    </w:lvl>
+  </w:abstractNum>
+  <w:abstractNum w:abstractNumId="1" w15:restartNumberingAfterBreak="0">
+    <w:nsid w:val="41581759"/>
+    <w:multiLevelType w:val="multilevel"/>
+    <w:tmpl w:val="D9F88A7C"/>
+    <w:lvl w:ilvl="0">
+      <w:start w:val="1"/>
+      <w:numFmt w:val="bullet"/>
+      <w:lvlText w:val=""/>
+      <w:lvlJc w:val="left"/>
+      <w:pPr>
+        <w:tabs>
+          <w:tab w:val="num" w:pos="720"/>
+        </w:tabs>
+        <w:ind w:left="720" w:hanging="360"/>
+      </w:pPr>
+      <w:rPr>
+        <w:rFonts w:ascii="Symbol" w:hAnsi="Symbol" w:hint="default"/>
+        <w:sz w:val="20"/>
+      </w:rPr>
+    </w:lvl>
+    <w:lvl w:ilvl="1" w:tentative="1">
+      <w:start w:val="1"/>
+      <w:numFmt w:val="bullet"/>
+      <w:lvlText w:val="o"/>
+      <w:lvlJc w:val="left"/>
+      <w:pPr>
+        <w:tabs>
+          <w:tab w:val="num" w:pos="1440"/>
+        </w:tabs>
+        <w:ind w:left="1440" w:hanging="360"/>
+      </w:pPr>
+      <w:rPr>
+        <w:rFonts w:ascii="Courier New" w:hAnsi="Courier New" w:hint="default"/>
+        <w:sz w:val="20"/>
+      </w:rPr>
+    </w:lvl>
+    <w:lvl w:ilvl="2" w:tentative="1">
+      <w:start w:val="1"/>
+      <w:numFmt w:val="bullet"/>
+      <w:lvlText w:val=""/>
+      <w:lvlJc w:val="left"/>
+      <w:pPr>
+        <w:tabs>
+          <w:tab w:val="num" w:pos="2160"/>
+        </w:tabs>
+        <w:ind w:left="2160" w:hanging="360"/>
+      </w:pPr>
+      <w:rPr>
+        <w:rFonts w:ascii="Wingdings" w:hAnsi="Wingdings" w:hint="default"/>
+        <w:sz w:val="20"/>
+      </w:rPr>
+    </w:lvl>
+    <w:lvl w:ilvl="3" w:tentative="1">
+      <w:start w:val="1"/>
+      <w:numFmt w:val="bullet"/>
+      <w:lvlText w:val=""/>
+      <w:lvlJc w:val="left"/>
+      <w:pPr>
+        <w:tabs>
+          <w:tab w:val="num" w:pos="2880"/>
+        </w:tabs>
+        <w:ind w:left="2880" w:hanging="360"/>
+      </w:pPr>
+      <w:rPr>
+        <w:rFonts w:ascii="Wingdings" w:hAnsi="Wingdings" w:hint="default"/>
+        <w:sz w:val="20"/>
+      </w:rPr>
+    </w:lvl>
+    <w:lvl w:ilvl="4" w:tentative="1">
+      <w:start w:val="1"/>
+      <w:numFmt w:val="bullet"/>
+      <w:lvlText w:val=""/>
+      <w:lvlJc w:val="left"/>
+      <w:pPr>
+        <w:tabs>
+          <w:tab w:val="num" w:pos="3600"/>
+        </w:tabs>
+        <w:ind w:left="3600" w:hanging="360"/>
+      </w:pPr>
+      <w:rPr>
+        <w:rFonts w:ascii="Wingdings" w:hAnsi="Wingdings" w:hint="default"/>
+        <w:sz w:val="20"/>
+      </w:rPr>
+    </w:lvl>
+    <w:lvl w:ilvl="5" w:tentative="1">
+      <w:start w:val="1"/>
+      <w:numFmt w:val="bullet"/>
+      <w:lvlText w:val=""/>
+      <w:lvlJc w:val="left"/>
+      <w:pPr>
+        <w:tabs>
+          <w:tab w:val="num" w:pos="4320"/>
+        </w:tabs>
+        <w:ind w:left="4320" w:hanging="360"/>
+      </w:pPr>
+      <w:rPr>
+        <w:rFonts w:ascii="Wingdings" w:hAnsi="Wingdings" w:hint="default"/>
+        <w:sz w:val="20"/>
+      </w:rPr>
+    </w:lvl>
+    <w:lvl w:ilvl="6" w:tentative="1">
+      <w:start w:val="1"/>
+      <w:numFmt w:val="bullet"/>
+      <w:lvlText w:val=""/>
+      <w:lvlJc w:val="left"/>
+      <w:pPr>
+        <w:tabs>
+          <w:tab w:val="num" w:pos="5040"/>
+        </w:tabs>
+        <w:ind w:left="5040" w:hanging="360"/>
+      </w:pPr>
+      <w:rPr>
+        <w:rFonts w:ascii="Wingdings" w:hAnsi="Wingdings" w:hint="default"/>
+        <w:sz w:val="20"/>
+      </w:rPr>
+    </w:lvl>
+    <w:lvl w:ilvl="7" w:tentative="1">
+      <w:start w:val="1"/>
+      <w:numFmt w:val="bullet"/>
+      <w:lvlText w:val=""/>
+      <w:lvlJc w:val="left"/>
+      <w:pPr>
+        <w:tabs>
+          <w:tab w:val="num" w:pos="5760"/>
+        </w:tabs>
+        <w:ind w:left="5760" w:hanging="360"/>
+      </w:pPr>
+      <w:rPr>
+        <w:rFonts w:ascii="Wingdings" w:hAnsi="Wingdings" w:hint="default"/>
+        <w:sz w:val="20"/>
+      </w:rPr>
+    </w:lvl>
+    <w:lvl w:ilvl="8" w:tentative="1">
+      <w:start w:val="1"/>
+      <w:numFmt w:val="bullet"/>
+      <w:lvlText w:val=""/>
+      <w:lvlJc w:val="left"/>
+      <w:pPr>
+        <w:tabs>
+          <w:tab w:val="num" w:pos="6480"/>
+        </w:tabs>
+        <w:ind w:left="6480" w:hanging="360"/>
+      </w:pPr>
+      <w:rPr>
+        <w:rFonts w:ascii="Wingdings" w:hAnsi="Wingdings" w:hint="default"/>
+        <w:sz w:val="20"/>
+      </w:rPr>
+    </w:lvl>
+  </w:abstractNum>
+  <w:num w:numId="1">
+    <w:abstractNumId w:val="1"/>
+  </w:num>
+  <w:num w:numId="2">
+    <w:abstractNumId w:val="0"/>
+  </w:num>
+</w:numbering>
 </file>
 
 <file path=word/styles.xml><?xml version="1.0" encoding="utf-8"?>
@@ -1281,7 +2189,7 @@
       <w:rFonts w:ascii="Times New Roman" w:eastAsia="Times New Roman" w:hAnsi="Times New Roman" w:cs="Times New Roman"/>
       <w:sz w:val="24"/>
       <w:szCs w:val="24"/>
-      <w:lang w:val="en-NL" w:eastAsia="en-NL"/>
+      <w:lang w:eastAsia="en-NL"/>
     </w:rPr>
   </w:style>
   <w:style w:type="character" w:styleId="Strong">
@@ -1312,13 +2220,46 @@
     <w:name w:val="Hyperlink"/>
     <w:basedOn w:val="DefaultParagraphFont"/>
     <w:uiPriority w:val="99"/>
-    <w:semiHidden/>
     <w:unhideWhenUsed/>
     <w:rsid w:val="0011541B"/>
     <w:rPr>
       <w:color w:val="0000FF"/>
       <w:u w:val="single"/>
     </w:rPr>
+  </w:style>
+  <w:style w:type="character" w:styleId="FollowedHyperlink">
+    <w:name w:val="FollowedHyperlink"/>
+    <w:basedOn w:val="DefaultParagraphFont"/>
+    <w:uiPriority w:val="99"/>
+    <w:semiHidden/>
+    <w:unhideWhenUsed/>
+    <w:rsid w:val="00857AB9"/>
+    <w:rPr>
+      <w:color w:val="954F72" w:themeColor="followedHyperlink"/>
+      <w:u w:val="single"/>
+    </w:rPr>
+  </w:style>
+  <w:style w:type="character" w:styleId="UnresolvedMention">
+    <w:name w:val="Unresolved Mention"/>
+    <w:basedOn w:val="DefaultParagraphFont"/>
+    <w:uiPriority w:val="99"/>
+    <w:semiHidden/>
+    <w:unhideWhenUsed/>
+    <w:rsid w:val="00857AB9"/>
+    <w:rPr>
+      <w:color w:val="605E5C"/>
+      <w:shd w:val="clear" w:color="auto" w:fill="E1DFDD"/>
+    </w:rPr>
+  </w:style>
+  <w:style w:type="character" w:customStyle="1" w:styleId="ng-star-inserted">
+    <w:name w:val="ng-star-inserted"/>
+    <w:basedOn w:val="DefaultParagraphFont"/>
+    <w:rsid w:val="005A5B1C"/>
+  </w:style>
+  <w:style w:type="character" w:customStyle="1" w:styleId="draweremphasized-code">
+    <w:name w:val="drawer__emphasized-code"/>
+    <w:basedOn w:val="DefaultParagraphFont"/>
+    <w:rsid w:val="005A5B1C"/>
   </w:style>
 </w:styles>
 </file>

</xml_diff>